<commit_message>
Added changes to timeline as discussed in meeting
</commit_message>
<xml_diff>
--- a/docs/Project Timeline.docx
+++ b/docs/Project Timeline.docx
@@ -121,7 +121,10 @@
     </w:p>
     <w:p>
       <w:r>
-        <w:t>Friday, May 22 – Buffer time for train wrecks</w:t>
+        <w:t xml:space="preserve">Friday, May 22 – </w:t>
+      </w:r>
+      <w:r>
+        <w:t>Add undo feature, add unable to move check</w:t>
       </w:r>
     </w:p>
     <w:sectPr>

</xml_diff>